<commit_message>
updated technical requirements again
</commit_message>
<xml_diff>
--- a/ТЗ со структурой.docx
+++ b/ТЗ со структурой.docx
@@ -99,11 +99,9 @@
             <w:r>
               <w:t xml:space="preserve"> </w:t>
             </w:r>
-            <w:proofErr w:type="spellStart"/>
             <w:r>
               <w:t>Ржаникова</w:t>
             </w:r>
-            <w:proofErr w:type="spellEnd"/>
             <w:r>
               <w:t xml:space="preserve"> </w:t>
             </w:r>
@@ -353,13 +351,8 @@
               <w:ind w:firstLine="0"/>
             </w:pPr>
             <w:r>
-              <w:t xml:space="preserve">Колледж </w:t>
-            </w:r>
-            <w:proofErr w:type="spellStart"/>
-            <w:r>
-              <w:t>ВятГУ</w:t>
-            </w:r>
-            <w:proofErr w:type="spellEnd"/>
+              <w:t>Колледж ВятГУ</w:t>
+            </w:r>
           </w:p>
           <w:p>
             <w:pPr>
@@ -3601,15 +3594,7 @@
     </w:p>
     <w:p>
       <w:r>
-        <w:t xml:space="preserve">Заказчиком выступает коллектив преподавателей ФГБОУ ВО «Вятского государственного университета» (Колледжа </w:t>
-      </w:r>
-      <w:proofErr w:type="spellStart"/>
-      <w:r>
-        <w:t>ВятГУ</w:t>
-      </w:r>
-      <w:proofErr w:type="spellEnd"/>
-      <w:r>
-        <w:t>), участниками являются:</w:t>
+        <w:t>Заказчиком выступает коллектив преподавателей ФГБОУ ВО «Вятского государственного университета» (Колледжа ВятГУ), участниками являются:</w:t>
       </w:r>
     </w:p>
     <w:p>
@@ -3639,13 +3624,8 @@
       <w:pPr>
         <w:pStyle w:val="a0"/>
       </w:pPr>
-      <w:proofErr w:type="spellStart"/>
-      <w:r>
-        <w:t>Ржаникова</w:t>
-      </w:r>
-      <w:proofErr w:type="spellEnd"/>
-      <w:r>
-        <w:t xml:space="preserve"> Елена Дмитриевна –</w:t>
+      <w:r>
+        <w:t>Ржаникова Елена Дмитриевна –</w:t>
       </w:r>
       <w:r>
         <w:t xml:space="preserve"> преподаватель </w:t>
@@ -3706,15 +3686,7 @@
     <w:p>
       <w:r>
         <w:lastRenderedPageBreak/>
-        <w:t xml:space="preserve">Разработчиком является студент ФГБОУ ВО «Вятского государственного университета» (Колледжа </w:t>
-      </w:r>
-      <w:proofErr w:type="spellStart"/>
-      <w:r>
-        <w:t>ВятГУ</w:t>
-      </w:r>
-      <w:proofErr w:type="spellEnd"/>
-      <w:r>
-        <w:t>), учебной группы ИСПк-204-52-00, Титков Дмитрий Михайлович.</w:t>
+        <w:t>Разработчиком является студент ФГБОУ ВО «Вятского государственного университета» (Колледжа ВятГУ), учебной группы ИСПк-204-52-00, Титков Дмитрий Михайлович.</w:t>
       </w:r>
     </w:p>
     <w:p>
@@ -3840,7 +3812,13 @@
     </w:p>
     <w:p>
       <w:r>
-        <w:t>Кроме того, программа может использоваться в образовательных учреждениях для обучения студентов, а также в корпоративной среде для повышения эффективности работы сотрудников. Возможность работы на разных устройствах, включая персональные компьютеры и веб-браузеры, делает тренажер доступным в любое время и в любом месте, что способствует развитию навыков работы с текстом и повышению продуктивности.</w:t>
+        <w:t>Кроме того, программа может использоваться в образовательных учреждениях для обучения студентов, а также в корпоративной среде для повышения эффективности работы сотрудников. Возможность работы на разных устройствах</w:t>
+      </w:r>
+      <w:r>
+        <w:t xml:space="preserve"> </w:t>
+      </w:r>
+      <w:r>
+        <w:t>делает тренажер доступным в любое время и в любом месте, что способствует развитию навыков работы с текстом и повышению продуктивности.</w:t>
       </w:r>
     </w:p>
     <w:p>
@@ -3918,11 +3896,9 @@
       <w:r>
         <w:t>«</w:t>
       </w:r>
-      <w:proofErr w:type="spellStart"/>
       <w:r>
         <w:t>Keyboard_Typing_Game</w:t>
       </w:r>
-      <w:proofErr w:type="spellEnd"/>
       <w:r>
         <w:t>»</w:t>
       </w:r>
@@ -3933,15 +3909,7 @@
         <w:t xml:space="preserve">Программное обеспечение </w:t>
       </w:r>
       <w:r>
-        <w:t>«</w:t>
-      </w:r>
-      <w:proofErr w:type="spellStart"/>
-      <w:r>
-        <w:t>Keyboard_Typing_Game</w:t>
-      </w:r>
-      <w:proofErr w:type="spellEnd"/>
-      <w:r>
-        <w:t>»</w:t>
+        <w:t>«Keyboard_Typing_Game»</w:t>
       </w:r>
       <w:r>
         <w:t xml:space="preserve"> от разработ</w:t>
@@ -4004,15 +3972,7 @@
         <w:t xml:space="preserve">На рисунке 1 представлен скриншот </w:t>
       </w:r>
       <w:r>
-        <w:t>интерфейса «</w:t>
-      </w:r>
-      <w:proofErr w:type="spellStart"/>
-      <w:r>
-        <w:t>Keyboard_Typing_Game</w:t>
-      </w:r>
-      <w:proofErr w:type="spellEnd"/>
-      <w:r>
-        <w:t>»</w:t>
+        <w:t>интерфейса «Keyboard_Typing_Game»</w:t>
       </w:r>
       <w:r>
         <w:t>.</w:t>
@@ -4102,14 +4062,12 @@
         </w:rPr>
         <w:t xml:space="preserve"> «</w:t>
       </w:r>
-      <w:proofErr w:type="spellStart"/>
       <w:r>
         <w:rPr>
           <w:lang w:val="en-US"/>
         </w:rPr>
         <w:t>Keyboard_Typing_Game</w:t>
       </w:r>
-      <w:proofErr w:type="spellEnd"/>
       <w:r>
         <w:rPr>
           <w:lang w:val="en-US"/>
@@ -4208,13 +4166,8 @@
         <w:t xml:space="preserve">Программное обеспечение </w:t>
       </w:r>
       <w:r>
-        <w:t>«</w:t>
-      </w:r>
-      <w:proofErr w:type="spellStart"/>
-      <w:r>
-        <w:t>Keyboard</w:t>
-      </w:r>
-      <w:proofErr w:type="spellEnd"/>
+        <w:t>«Keyboard</w:t>
+      </w:r>
       <w:r>
         <w:t>-</w:t>
       </w:r>
@@ -4298,22 +4251,14 @@
       </w:pPr>
       <w:r>
         <w:lastRenderedPageBreak/>
-        <w:t xml:space="preserve">На рисунке </w:t>
-      </w:r>
-      <w:r>
-        <w:t>2</w:t>
-      </w:r>
-      <w:r>
-        <w:t xml:space="preserve"> представлен скриншот </w:t>
+        <w:t xml:space="preserve">На рисунке 2 представлен скриншот </w:t>
       </w:r>
       <w:r>
         <w:t>интерфейса «</w:t>
       </w:r>
-      <w:proofErr w:type="spellStart"/>
       <w:r>
         <w:t>Keyboard</w:t>
       </w:r>
-      <w:proofErr w:type="spellEnd"/>
       <w:r>
         <w:t>-</w:t>
       </w:r>
@@ -4390,11 +4335,9 @@
       <w:r>
         <w:t>Рисунок 2 – Скриншот интерфейса «</w:t>
       </w:r>
-      <w:proofErr w:type="spellStart"/>
       <w:r>
         <w:t>Keyboard</w:t>
       </w:r>
-      <w:proofErr w:type="spellEnd"/>
       <w:r>
         <w:t>-</w:t>
       </w:r>
@@ -4527,27 +4470,17 @@
         <w:t xml:space="preserve">Программное обеспечение </w:t>
       </w:r>
       <w:r>
-        <w:t>«</w:t>
-      </w:r>
-      <w:proofErr w:type="spellStart"/>
-      <w:r>
-        <w:t>Keyboard</w:t>
-      </w:r>
-      <w:proofErr w:type="spellEnd"/>
-      <w:r>
-        <w:t>»</w:t>
+        <w:t>«Keyboard»</w:t>
       </w:r>
       <w:r>
         <w:t xml:space="preserve"> от разработчика «</w:t>
       </w:r>
-      <w:proofErr w:type="spellStart"/>
       <w:r>
         <w:rPr>
           <w:lang w:val="en-US"/>
         </w:rPr>
         <w:t>Dearian</w:t>
       </w:r>
-      <w:proofErr w:type="spellEnd"/>
       <w:r>
         <w:t>27</w:t>
       </w:r>
@@ -4619,11 +4552,9 @@
         </w:rPr>
         <w:t>K</w:t>
       </w:r>
-      <w:proofErr w:type="spellStart"/>
       <w:r>
         <w:t>eyboard</w:t>
       </w:r>
-      <w:proofErr w:type="spellEnd"/>
       <w:r>
         <w:t>».</w:t>
       </w:r>
@@ -4686,11 +4617,9 @@
         </w:rPr>
         <w:t>K</w:t>
       </w:r>
-      <w:proofErr w:type="spellStart"/>
       <w:r>
         <w:t>eyboard</w:t>
       </w:r>
-      <w:proofErr w:type="spellEnd"/>
       <w:r>
         <w:t>»</w:t>
       </w:r>
@@ -5548,15 +5477,7 @@
         <w:ind w:left="0" w:firstLine="851"/>
       </w:pPr>
       <w:r>
-        <w:t xml:space="preserve">процессор: не менее 2.0 </w:t>
-      </w:r>
-      <w:proofErr w:type="spellStart"/>
-      <w:r>
-        <w:t>GHz</w:t>
-      </w:r>
-      <w:proofErr w:type="spellEnd"/>
-      <w:r>
-        <w:t xml:space="preserve"> Dual-Core или эквивалентный;</w:t>
+        <w:t>процессор: не менее 2.0 GHz Dual-Core или эквивалентный;</w:t>
       </w:r>
     </w:p>
     <w:p>
@@ -6498,7 +6419,7 @@
               <w:pStyle w:val="vgutTableText"/>
             </w:pPr>
             <w:r>
-              <w:t>7</w:t>
+              <w:t>6</w:t>
             </w:r>
           </w:p>
         </w:tc>
@@ -6600,7 +6521,7 @@
               <w:pStyle w:val="vgutTableText"/>
             </w:pPr>
             <w:r>
-              <w:t>8</w:t>
+              <w:t>7</w:t>
             </w:r>
           </w:p>
         </w:tc>
@@ -6686,6 +6607,111 @@
               <w:t>.</w:t>
             </w:r>
           </w:p>
+          <w:p>
+            <w:pPr>
+              <w:pStyle w:val="vgutTableText"/>
+            </w:pPr>
+          </w:p>
+        </w:tc>
+      </w:tr>
+      <w:tr>
+        <w:tc>
+          <w:tcPr>
+            <w:tcW w:w="1356" w:type="dxa"/>
+            <w:tcBorders>
+              <w:top w:val="single" w:sz="4" w:space="0" w:color="auto"/>
+              <w:left w:val="single" w:sz="4" w:space="0" w:color="auto"/>
+              <w:bottom w:val="single" w:sz="4" w:space="0" w:color="auto"/>
+              <w:right w:val="single" w:sz="4" w:space="0" w:color="auto"/>
+            </w:tcBorders>
+          </w:tcPr>
+          <w:p>
+            <w:pPr>
+              <w:pStyle w:val="vgutTableText"/>
+            </w:pPr>
+            <w:r>
+              <w:t>8</w:t>
+            </w:r>
+          </w:p>
+        </w:tc>
+        <w:tc>
+          <w:tcPr>
+            <w:tcW w:w="2131" w:type="dxa"/>
+            <w:tcBorders>
+              <w:top w:val="single" w:sz="4" w:space="0" w:color="auto"/>
+              <w:left w:val="single" w:sz="4" w:space="0" w:color="auto"/>
+              <w:bottom w:val="single" w:sz="4" w:space="0" w:color="auto"/>
+              <w:right w:val="single" w:sz="4" w:space="0" w:color="auto"/>
+            </w:tcBorders>
+          </w:tcPr>
+          <w:p>
+            <w:pPr>
+              <w:pStyle w:val="vgutTableText"/>
+            </w:pPr>
+            <w:r>
+              <w:t>Приемо-сдаточные процедуры</w:t>
+            </w:r>
+          </w:p>
+        </w:tc>
+        <w:tc>
+          <w:tcPr>
+            <w:tcW w:w="1791" w:type="dxa"/>
+            <w:tcBorders>
+              <w:top w:val="single" w:sz="4" w:space="0" w:color="auto"/>
+              <w:left w:val="single" w:sz="4" w:space="0" w:color="auto"/>
+              <w:bottom w:val="single" w:sz="4" w:space="0" w:color="auto"/>
+              <w:right w:val="single" w:sz="4" w:space="0" w:color="auto"/>
+            </w:tcBorders>
+          </w:tcPr>
+          <w:p>
+            <w:pPr>
+              <w:pStyle w:val="vgutTableText"/>
+            </w:pPr>
+            <w:r>
+              <w:t>22.06.2025</w:t>
+            </w:r>
+          </w:p>
+        </w:tc>
+        <w:tc>
+          <w:tcPr>
+            <w:tcW w:w="2131" w:type="dxa"/>
+            <w:tcBorders>
+              <w:top w:val="single" w:sz="4" w:space="0" w:color="auto"/>
+              <w:left w:val="single" w:sz="4" w:space="0" w:color="auto"/>
+              <w:bottom w:val="single" w:sz="4" w:space="0" w:color="auto"/>
+              <w:right w:val="single" w:sz="4" w:space="0" w:color="auto"/>
+            </w:tcBorders>
+          </w:tcPr>
+          <w:p>
+            <w:pPr>
+              <w:pStyle w:val="vgutTableText"/>
+            </w:pPr>
+            <w:r>
+              <w:t>Сдача результата работы комиссии</w:t>
+            </w:r>
+          </w:p>
+        </w:tc>
+        <w:tc>
+          <w:tcPr>
+            <w:tcW w:w="2219" w:type="dxa"/>
+            <w:tcBorders>
+              <w:top w:val="single" w:sz="4" w:space="0" w:color="auto"/>
+              <w:left w:val="single" w:sz="4" w:space="0" w:color="auto"/>
+              <w:bottom w:val="single" w:sz="4" w:space="0" w:color="auto"/>
+              <w:right w:val="single" w:sz="4" w:space="0" w:color="auto"/>
+            </w:tcBorders>
+          </w:tcPr>
+          <w:p>
+            <w:pPr>
+              <w:pStyle w:val="vgutTableText"/>
+            </w:pPr>
+            <w:r>
+              <w:rPr>
+                <w:rStyle w:val="normaltextrun"/>
+              </w:rPr>
+              <w:t>Итоговая оценка</w:t>
+            </w:r>
+          </w:p>
         </w:tc>
       </w:tr>
     </w:tbl>
@@ -6761,15 +6787,7 @@
         <w:pStyle w:val="a0"/>
       </w:pPr>
       <w:r>
-        <w:t xml:space="preserve">СТП </w:t>
-      </w:r>
-      <w:proofErr w:type="spellStart"/>
-      <w:r>
-        <w:t>ВятГУ</w:t>
-      </w:r>
-      <w:proofErr w:type="spellEnd"/>
-      <w:r>
-        <w:t xml:space="preserve"> 101-2004;</w:t>
+        <w:t>СТП ВятГУ 101-2004;</w:t>
       </w:r>
     </w:p>
     <w:p>
@@ -6879,15 +6897,7 @@
         <w:pStyle w:val="a0"/>
       </w:pPr>
       <w:r>
-        <w:t xml:space="preserve">преподаватель по разработке ТЗ – </w:t>
-      </w:r>
-      <w:proofErr w:type="spellStart"/>
-      <w:r>
-        <w:t>Ржаникова</w:t>
-      </w:r>
-      <w:proofErr w:type="spellEnd"/>
-      <w:r>
-        <w:t xml:space="preserve"> Е.Д.;</w:t>
+        <w:t>преподаватель по разработке ТЗ – Ржаникова Е.Д.;</w:t>
       </w:r>
     </w:p>
     <w:p>
@@ -6967,61 +6977,11 @@
           <w:lang w:val="en-US"/>
         </w:rPr>
       </w:pPr>
-      <w:proofErr w:type="spellStart"/>
       <w:r>
         <w:rPr>
           <w:lang w:val="en-US"/>
         </w:rPr>
-        <w:t>выводы</w:t>
-      </w:r>
-      <w:proofErr w:type="spellEnd"/>
-      <w:r>
-        <w:rPr>
-          <w:lang w:val="en-US"/>
-        </w:rPr>
-        <w:t xml:space="preserve"> </w:t>
-      </w:r>
-      <w:proofErr w:type="spellStart"/>
-      <w:r>
-        <w:rPr>
-          <w:lang w:val="en-US"/>
-        </w:rPr>
-        <w:t>по</w:t>
-      </w:r>
-      <w:proofErr w:type="spellEnd"/>
-      <w:r>
-        <w:rPr>
-          <w:lang w:val="en-US"/>
-        </w:rPr>
-        <w:t xml:space="preserve"> </w:t>
-      </w:r>
-      <w:proofErr w:type="spellStart"/>
-      <w:r>
-        <w:rPr>
-          <w:lang w:val="en-US"/>
-        </w:rPr>
-        <w:t>результатам</w:t>
-      </w:r>
-      <w:proofErr w:type="spellEnd"/>
-      <w:r>
-        <w:rPr>
-          <w:lang w:val="en-US"/>
-        </w:rPr>
-        <w:t xml:space="preserve"> </w:t>
-      </w:r>
-      <w:proofErr w:type="spellStart"/>
-      <w:r>
-        <w:rPr>
-          <w:lang w:val="en-US"/>
-        </w:rPr>
-        <w:t>работы</w:t>
-      </w:r>
-      <w:proofErr w:type="spellEnd"/>
-      <w:r>
-        <w:rPr>
-          <w:lang w:val="en-US"/>
-        </w:rPr>
-        <w:t>.</w:t>
+        <w:t>выводы по результатам работы.</w:t>
       </w:r>
     </w:p>
     <w:p>
@@ -8943,6 +8903,7 @@
   <w:style w:type="character" w:default="1" w:styleId="a2">
     <w:name w:val="Default Paragraph Font"/>
     <w:uiPriority w:val="1"/>
+    <w:semiHidden/>
     <w:unhideWhenUsed/>
   </w:style>
   <w:style w:type="table" w:default="1" w:styleId="a3">
@@ -9854,6 +9815,11 @@
       <w:shd w:val="clear" w:color="auto" w:fill="E1DFDD"/>
     </w:rPr>
   </w:style>
+  <w:style w:type="character" w:customStyle="1" w:styleId="normaltextrun">
+    <w:name w:val="normaltextrun"/>
+    <w:basedOn w:val="a2"/>
+    <w:rsid w:val="00316748"/>
+  </w:style>
 </w:styles>
 </file>
 
@@ -10143,6 +10109,12 @@
 </file>
 
 <file path=customXml/item1.xml><?xml version="1.0" encoding="utf-8"?>
+<p:properties xmlns:p="http://schemas.microsoft.com/office/2006/metadata/properties" xmlns:xsi="http://www.w3.org/2001/XMLSchema-instance" xmlns:pc="http://schemas.microsoft.com/office/infopath/2007/PartnerControls">
+  <documentManagement/>
+</p:properties>
+</file>
+
+<file path=customXml/item2.xml><?xml version="1.0" encoding="utf-8"?>
 <ct:contentTypeSchema xmlns:ct="http://schemas.microsoft.com/office/2006/metadata/contentType" xmlns:ma="http://schemas.microsoft.com/office/2006/metadata/properties/metaAttributes" ct:_="" ma:_="" ma:contentTypeName="Документ" ma:contentTypeID="0x010100895006E4339BF24CAA0F5B167E451061" ma:contentTypeVersion="11" ma:contentTypeDescription="Создание документа." ma:contentTypeScope="" ma:versionID="ee66b34cdb7d5be00a86ac9db559fc97">
   <xsd:schema xmlns:xsd="http://www.w3.org/2001/XMLSchema" xmlns:xs="http://www.w3.org/2001/XMLSchema" xmlns:p="http://schemas.microsoft.com/office/2006/metadata/properties" xmlns:ns3="a1eb269e-cbf3-465a-8e4a-8d42bc45f09f" xmlns:ns4="a042d032-8e16-4c5e-a37e-70d449039bd2" targetNamespace="http://schemas.microsoft.com/office/2006/metadata/properties" ma:root="true" ma:fieldsID="9831aabdbf23b96857ccdb3f4e1a7ec2" ns3:_="" ns4:_="">
     <xsd:import namespace="a1eb269e-cbf3-465a-8e4a-8d42bc45f09f"/>
@@ -10351,13 +10323,11 @@
 </ct:contentTypeSchema>
 </file>
 
-<file path=customXml/item2.xml><?xml version="1.0" encoding="utf-8"?>
-<p:properties xmlns:p="http://schemas.microsoft.com/office/2006/metadata/properties" xmlns:xsi="http://www.w3.org/2001/XMLSchema-instance" xmlns:pc="http://schemas.microsoft.com/office/infopath/2007/PartnerControls">
-  <documentManagement/>
-</p:properties>
+<file path=customXml/item3.xml><?xml version="1.0" encoding="utf-8"?>
+<b:Sources xmlns:b="http://schemas.openxmlformats.org/officeDocument/2006/bibliography" xmlns="http://schemas.openxmlformats.org/officeDocument/2006/bibliography" SelectedStyle="\APASixthEditionOfficeOnline.xsl" StyleName="APA" Version="6"/>
 </file>
 
-<file path=customXml/item3.xml><?xml version="1.0" encoding="utf-8"?>
+<file path=customXml/item4.xml><?xml version="1.0" encoding="utf-8"?>
 <?mso-contentType ?>
 <FormTemplates xmlns="http://schemas.microsoft.com/sharepoint/v3/contenttype/forms">
   <Display>DocumentLibraryForm</Display>
@@ -10366,11 +10336,16 @@
 </FormTemplates>
 </file>
 
-<file path=customXml/item4.xml><?xml version="1.0" encoding="utf-8"?>
-<b:Sources xmlns:b="http://schemas.openxmlformats.org/officeDocument/2006/bibliography" xmlns="http://schemas.openxmlformats.org/officeDocument/2006/bibliography" SelectedStyle="\APASixthEditionOfficeOnline.xsl" StyleName="APA" Version="6"/>
+<file path=customXml/itemProps1.xml><?xml version="1.0" encoding="utf-8"?>
+<ds:datastoreItem xmlns:ds="http://schemas.openxmlformats.org/officeDocument/2006/customXml" ds:itemID="{D1D02F96-5624-48FE-AB5F-467181C3EDC1}">
+  <ds:schemaRefs>
+    <ds:schemaRef ds:uri="http://schemas.microsoft.com/office/2006/metadata/properties"/>
+    <ds:schemaRef ds:uri="http://schemas.microsoft.com/office/infopath/2007/PartnerControls"/>
+  </ds:schemaRefs>
+</ds:datastoreItem>
 </file>
 
-<file path=customXml/itemProps1.xml><?xml version="1.0" encoding="utf-8"?>
+<file path=customXml/itemProps2.xml><?xml version="1.0" encoding="utf-8"?>
 <ds:datastoreItem xmlns:ds="http://schemas.openxmlformats.org/officeDocument/2006/customXml" ds:itemID="{BE06CD11-97E7-4DA4-A1E7-C20845DD652C}">
   <ds:schemaRefs>
     <ds:schemaRef ds:uri="http://schemas.microsoft.com/office/2006/metadata/contentType"/>
@@ -10389,27 +10364,18 @@
 </ds:datastoreItem>
 </file>
 
-<file path=customXml/itemProps2.xml><?xml version="1.0" encoding="utf-8"?>
-<ds:datastoreItem xmlns:ds="http://schemas.openxmlformats.org/officeDocument/2006/customXml" ds:itemID="{D1D02F96-5624-48FE-AB5F-467181C3EDC1}">
+<file path=customXml/itemProps3.xml><?xml version="1.0" encoding="utf-8"?>
+<ds:datastoreItem xmlns:ds="http://schemas.openxmlformats.org/officeDocument/2006/customXml" ds:itemID="{77BD1D67-02E1-4F82-84DD-238FD8DA5D28}">
   <ds:schemaRefs>
-    <ds:schemaRef ds:uri="http://schemas.microsoft.com/office/2006/metadata/properties"/>
-    <ds:schemaRef ds:uri="http://schemas.microsoft.com/office/infopath/2007/PartnerControls"/>
+    <ds:schemaRef ds:uri="http://schemas.openxmlformats.org/officeDocument/2006/bibliography"/>
   </ds:schemaRefs>
 </ds:datastoreItem>
 </file>
 
-<file path=customXml/itemProps3.xml><?xml version="1.0" encoding="utf-8"?>
+<file path=customXml/itemProps4.xml><?xml version="1.0" encoding="utf-8"?>
 <ds:datastoreItem xmlns:ds="http://schemas.openxmlformats.org/officeDocument/2006/customXml" ds:itemID="{C545EDB0-6DA9-4573-8FDA-4B7CDBF5EFD9}">
   <ds:schemaRefs>
     <ds:schemaRef ds:uri="http://schemas.microsoft.com/sharepoint/v3/contenttype/forms"/>
   </ds:schemaRefs>
 </ds:datastoreItem>
-</file>
-
-<file path=customXml/itemProps4.xml><?xml version="1.0" encoding="utf-8"?>
-<ds:datastoreItem xmlns:ds="http://schemas.openxmlformats.org/officeDocument/2006/customXml" ds:itemID="{77BD1D67-02E1-4F82-84DD-238FD8DA5D28}">
-  <ds:schemaRefs>
-    <ds:schemaRef ds:uri="http://schemas.openxmlformats.org/officeDocument/2006/bibliography"/>
-  </ds:schemaRefs>
-</ds:datastoreItem>
 </file>
</xml_diff>